<commit_message>
updated course syllabus to fix typo.
</commit_message>
<xml_diff>
--- a/course resources/2018 - Fall CS 211 Syllabus.docx
+++ b/course resources/2018 - Fall CS 211 Syllabus.docx
@@ -1,6 +1,6 @@
 
 <file path=word/document.xml><?xml version="1.0" encoding="utf-8"?>
-<w:document xmlns:wpc="http://schemas.microsoft.com/office/word/2010/wordprocessingCanvas" xmlns:cx="http://schemas.microsoft.com/office/drawing/2014/chartex" xmlns:cx1="http://schemas.microsoft.com/office/drawing/2015/9/8/chartex" xmlns:cx2="http://schemas.microsoft.com/office/drawing/2015/10/21/chartex" xmlns:cx3="http://schemas.microsoft.com/office/drawing/2016/5/9/chartex" xmlns:cx4="http://schemas.microsoft.com/office/drawing/2016/5/10/chartex" xmlns:cx5="http://schemas.microsoft.com/office/drawing/2016/5/11/chartex" xmlns:cx6="http://schemas.microsoft.com/office/drawing/2016/5/12/chartex" xmlns:cx7="http://schemas.microsoft.com/office/drawing/2016/5/13/chartex" xmlns:cx8="http://schemas.microsoft.com/office/drawing/2016/5/14/chartex" xmlns:mc="http://schemas.openxmlformats.org/markup-compatibility/2006" xmlns:aink="http://schemas.microsoft.com/office/drawing/2016/ink" xmlns:am3d="http://schemas.microsoft.com/office/drawing/2017/model3d" xmlns:o="urn:schemas-microsoft-com:office:office" xmlns:r="http://schemas.openxmlformats.org/officeDocument/2006/relationships" xmlns:m="http://schemas.openxmlformats.org/officeDocument/2006/math" xmlns:v="urn:schemas-microsoft-com:vml" xmlns:wp14="http://schemas.microsoft.com/office/word/2010/wordprocessingDrawing" xmlns:wp="http://schemas.openxmlformats.org/drawingml/2006/wordprocessingDrawing" xmlns:w10="urn:schemas-microsoft-com:office:word" xmlns:w="http://schemas.openxmlformats.org/wordprocessingml/2006/main" xmlns:w14="http://schemas.microsoft.com/office/word/2010/wordml" xmlns:w15="http://schemas.microsoft.com/office/word/2012/wordml" xmlns:w16cid="http://schemas.microsoft.com/office/word/2016/wordml/cid" xmlns:w16se="http://schemas.microsoft.com/office/word/2015/wordml/symex" xmlns:wpg="http://schemas.microsoft.com/office/word/2010/wordprocessingGroup" xmlns:wpi="http://schemas.microsoft.com/office/word/2010/wordprocessingInk" xmlns:wne="http://schemas.microsoft.com/office/word/2006/wordml" xmlns:wps="http://schemas.microsoft.com/office/word/2010/wordprocessingShape" mc:Ignorable="w14 w15 w16se w16cid wp14">
+<w:document xmlns:wpc="http://schemas.microsoft.com/office/word/2010/wordprocessingCanvas" xmlns:cx="http://schemas.microsoft.com/office/drawing/2014/chartex" xmlns:cx1="http://schemas.microsoft.com/office/drawing/2015/9/8/chartex" xmlns:mc="http://schemas.openxmlformats.org/markup-compatibility/2006" xmlns:o="urn:schemas-microsoft-com:office:office" xmlns:r="http://schemas.openxmlformats.org/officeDocument/2006/relationships" xmlns:m="http://schemas.openxmlformats.org/officeDocument/2006/math" xmlns:v="urn:schemas-microsoft-com:vml" xmlns:wp14="http://schemas.microsoft.com/office/word/2010/wordprocessingDrawing" xmlns:wp="http://schemas.openxmlformats.org/drawingml/2006/wordprocessingDrawing" xmlns:w10="urn:schemas-microsoft-com:office:word" xmlns:w="http://schemas.openxmlformats.org/wordprocessingml/2006/main" xmlns:w14="http://schemas.microsoft.com/office/word/2010/wordml" xmlns:w15="http://schemas.microsoft.com/office/word/2012/wordml" xmlns:w16se="http://schemas.microsoft.com/office/word/2015/wordml/symex" xmlns:wpg="http://schemas.microsoft.com/office/word/2010/wordprocessingGroup" xmlns:wpi="http://schemas.microsoft.com/office/word/2010/wordprocessingInk" xmlns:wne="http://schemas.microsoft.com/office/word/2006/wordml" xmlns:wps="http://schemas.microsoft.com/office/word/2010/wordprocessingShape" mc:Ignorable="w14 w15 w16se wp14">
   <w:body>
     <w:p>
       <w:pPr>
@@ -444,43 +444,7 @@
               <w:rPr>
                 <w:rFonts w:ascii="Calibri" w:hAnsi="Calibri" w:cs="Times New Roman"/>
               </w:rPr>
-              <w:t>(1</w:t>
-            </w:r>
-            <w:r>
-              <w:rPr>
-                <w:rFonts w:ascii="Calibri" w:hAnsi="Calibri" w:cs="Times New Roman"/>
-              </w:rPr>
-              <w:t>2</w:t>
-            </w:r>
-            <w:r>
-              <w:rPr>
-                <w:rFonts w:ascii="Calibri" w:hAnsi="Calibri" w:cs="Times New Roman"/>
-              </w:rPr>
-              <w:t xml:space="preserve">) M: </w:t>
-            </w:r>
-            <w:r>
-              <w:rPr>
-                <w:rFonts w:ascii="Calibri" w:hAnsi="Calibri" w:cs="Times New Roman"/>
-              </w:rPr>
-              <w:t>3</w:t>
-            </w:r>
-            <w:r>
-              <w:rPr>
-                <w:rFonts w:ascii="Calibri" w:hAnsi="Calibri" w:cs="Times New Roman"/>
-              </w:rPr>
-              <w:t xml:space="preserve">:00 PM - </w:t>
-            </w:r>
-            <w:r>
-              <w:rPr>
-                <w:rFonts w:ascii="Calibri" w:hAnsi="Calibri" w:cs="Times New Roman"/>
-              </w:rPr>
-              <w:t>4</w:t>
-            </w:r>
-            <w:r>
-              <w:rPr>
-                <w:rFonts w:ascii="Calibri" w:hAnsi="Calibri" w:cs="Times New Roman"/>
-              </w:rPr>
-              <w:t>:50 PM (BSS 313)</w:t>
+              <w:t>(12) M: 3:00 PM - 4:50 PM (BSS 313)</w:t>
             </w:r>
           </w:p>
         </w:tc>
@@ -553,19 +517,11 @@
                 <w:rFonts w:ascii="Calibri" w:hAnsi="Calibri" w:cs="Times New Roman"/>
               </w:rPr>
             </w:pPr>
-            <w:proofErr w:type="spellStart"/>
             <w:r>
               <w:rPr>
                 <w:rFonts w:ascii="Calibri" w:hAnsi="Calibri" w:cs="Times New Roman"/>
               </w:rPr>
-              <w:t>Github</w:t>
-            </w:r>
-            <w:proofErr w:type="spellEnd"/>
-            <w:r>
-              <w:rPr>
-                <w:rFonts w:ascii="Calibri" w:hAnsi="Calibri" w:cs="Times New Roman"/>
-              </w:rPr>
-              <w:t xml:space="preserve"> (</w:t>
+              <w:t>Github (</w:t>
             </w:r>
             <w:r>
               <w:rPr>
@@ -733,8 +689,6 @@
               </w:rPr>
               <w:t>M: 10:30-12; Tu: 4:30-5:30; Th 4:30-5:30; F: 2-3:30</w:t>
             </w:r>
-            <w:bookmarkStart w:id="0" w:name="_GoBack"/>
-            <w:bookmarkEnd w:id="0"/>
             <w:r>
               <w:rPr>
                 <w:rFonts w:ascii="Calibri" w:hAnsi="Calibri" w:cs="Times New Roman"/>
@@ -1166,23 +1120,7 @@
         <w:spacing w:after="160" w:line="259" w:lineRule="auto"/>
       </w:pPr>
       <w:r>
-        <w:t xml:space="preserve">Explain the use of recurrence notation to describe the amount of work done by an algorithm; determine the time and space complexity of simple </w:t>
-      </w:r>
-      <w:proofErr w:type="gramStart"/>
-      <w:r>
-        <w:t>algorithms, and</w:t>
-      </w:r>
-      <w:proofErr w:type="gramEnd"/>
-      <w:r>
-        <w:t xml:space="preserve"> implement the most common quadratic and O(</w:t>
-      </w:r>
-      <w:proofErr w:type="spellStart"/>
-      <w:r>
-        <w:t>NlogN</w:t>
-      </w:r>
-      <w:proofErr w:type="spellEnd"/>
-      <w:r>
-        <w:t>) sorting algorithms.</w:t>
+        <w:t>Explain the use of recurrence notation to describe the amount of work done by an algorithm; determine the time and space complexity of simple algorithms, and implement the most common quadratic and O(NlogN) sorting algorithms.</w:t>
       </w:r>
     </w:p>
     <w:p>
@@ -1764,7 +1702,15 @@
         </w:numPr>
       </w:pPr>
       <w:r>
-        <w:t>In order to receive the completion points, you must complete the lab activity by the end of the semester.</w:t>
+        <w:t xml:space="preserve">In order to receive the completion points, you must complete the lab activity by the end of the </w:t>
+      </w:r>
+      <w:r>
+        <w:t>following week</w:t>
+      </w:r>
+      <w:bookmarkStart w:id="0" w:name="_GoBack"/>
+      <w:bookmarkEnd w:id="0"/>
+      <w:r>
+        <w:t>.</w:t>
       </w:r>
     </w:p>
     <w:p>
@@ -2031,15 +1977,7 @@
         <w:jc w:val="left"/>
       </w:pPr>
       <w:r>
-        <w:t xml:space="preserve">A friend of yours has taken the class in a prior semester.  You ask him for all of prior </w:t>
-      </w:r>
-      <w:proofErr w:type="spellStart"/>
-      <w:r>
-        <w:t>homeworks</w:t>
-      </w:r>
-      <w:proofErr w:type="spellEnd"/>
-      <w:r>
-        <w:t xml:space="preserve"> and labs, which you use to aid you in completing your assignments.  </w:t>
+        <w:t xml:space="preserve">A friend of yours has taken the class in a prior semester.  You ask him for all of prior homeworks and labs, which you use to aid you in completing your assignments.  </w:t>
       </w:r>
       <w:r>
         <w:rPr>
@@ -2447,25 +2385,7 @@
           <w:sz w:val="22"/>
           <w:szCs w:val="22"/>
         </w:rPr>
-        <w:t xml:space="preserve"> – as of Fall 2009, HSU is being much </w:t>
-      </w:r>
-      <w:proofErr w:type="gramStart"/>
-      <w:r>
-        <w:rPr>
-          <w:rFonts w:asciiTheme="minorHAnsi" w:hAnsiTheme="minorHAnsi"/>
-          <w:sz w:val="22"/>
-          <w:szCs w:val="22"/>
-        </w:rPr>
-        <w:t>more strict</w:t>
-      </w:r>
-      <w:proofErr w:type="gramEnd"/>
-      <w:r>
-        <w:rPr>
-          <w:rFonts w:asciiTheme="minorHAnsi" w:hAnsiTheme="minorHAnsi"/>
-          <w:sz w:val="22"/>
-          <w:szCs w:val="22"/>
-        </w:rPr>
-        <w:t xml:space="preserve"> about what constitutes a “serious and compelling reason”.</w:t>
+        <w:t xml:space="preserve"> – as of Fall 2009, HSU is being much more strict about what constitutes a “serious and compelling reason”.</w:t>
       </w:r>
     </w:p>
     <w:p>
@@ -2924,7 +2844,7 @@
 </file>
 
 <file path=word/numbering.xml><?xml version="1.0" encoding="utf-8"?>
-<w:numbering xmlns:wpc="http://schemas.microsoft.com/office/word/2010/wordprocessingCanvas" xmlns:cx="http://schemas.microsoft.com/office/drawing/2014/chartex" xmlns:cx1="http://schemas.microsoft.com/office/drawing/2015/9/8/chartex" xmlns:cx2="http://schemas.microsoft.com/office/drawing/2015/10/21/chartex" xmlns:cx3="http://schemas.microsoft.com/office/drawing/2016/5/9/chartex" xmlns:cx4="http://schemas.microsoft.com/office/drawing/2016/5/10/chartex" xmlns:cx5="http://schemas.microsoft.com/office/drawing/2016/5/11/chartex" xmlns:cx6="http://schemas.microsoft.com/office/drawing/2016/5/12/chartex" xmlns:cx7="http://schemas.microsoft.com/office/drawing/2016/5/13/chartex" xmlns:cx8="http://schemas.microsoft.com/office/drawing/2016/5/14/chartex" xmlns:mc="http://schemas.openxmlformats.org/markup-compatibility/2006" xmlns:aink="http://schemas.microsoft.com/office/drawing/2016/ink" xmlns:am3d="http://schemas.microsoft.com/office/drawing/2017/model3d" xmlns:o="urn:schemas-microsoft-com:office:office" xmlns:r="http://schemas.openxmlformats.org/officeDocument/2006/relationships" xmlns:m="http://schemas.openxmlformats.org/officeDocument/2006/math" xmlns:v="urn:schemas-microsoft-com:vml" xmlns:wp14="http://schemas.microsoft.com/office/word/2010/wordprocessingDrawing" xmlns:wp="http://schemas.openxmlformats.org/drawingml/2006/wordprocessingDrawing" xmlns:w10="urn:schemas-microsoft-com:office:word" xmlns:w="http://schemas.openxmlformats.org/wordprocessingml/2006/main" xmlns:w14="http://schemas.microsoft.com/office/word/2010/wordml" xmlns:w15="http://schemas.microsoft.com/office/word/2012/wordml" xmlns:w16cid="http://schemas.microsoft.com/office/word/2016/wordml/cid" xmlns:w16se="http://schemas.microsoft.com/office/word/2015/wordml/symex" xmlns:wpg="http://schemas.microsoft.com/office/word/2010/wordprocessingGroup" xmlns:wpi="http://schemas.microsoft.com/office/word/2010/wordprocessingInk" xmlns:wne="http://schemas.microsoft.com/office/word/2006/wordml" xmlns:wps="http://schemas.microsoft.com/office/word/2010/wordprocessingShape" mc:Ignorable="w14 w15 w16se w16cid wp14">
+<w:numbering xmlns:wpc="http://schemas.microsoft.com/office/word/2010/wordprocessingCanvas" xmlns:cx="http://schemas.microsoft.com/office/drawing/2014/chartex" xmlns:cx1="http://schemas.microsoft.com/office/drawing/2015/9/8/chartex" xmlns:mc="http://schemas.openxmlformats.org/markup-compatibility/2006" xmlns:o="urn:schemas-microsoft-com:office:office" xmlns:r="http://schemas.openxmlformats.org/officeDocument/2006/relationships" xmlns:m="http://schemas.openxmlformats.org/officeDocument/2006/math" xmlns:v="urn:schemas-microsoft-com:vml" xmlns:wp14="http://schemas.microsoft.com/office/word/2010/wordprocessingDrawing" xmlns:wp="http://schemas.openxmlformats.org/drawingml/2006/wordprocessingDrawing" xmlns:w10="urn:schemas-microsoft-com:office:word" xmlns:w="http://schemas.openxmlformats.org/wordprocessingml/2006/main" xmlns:w14="http://schemas.microsoft.com/office/word/2010/wordml" xmlns:w15="http://schemas.microsoft.com/office/word/2012/wordml" xmlns:w16se="http://schemas.microsoft.com/office/word/2015/wordml/symex" xmlns:wpg="http://schemas.microsoft.com/office/word/2010/wordprocessingGroup" xmlns:wpi="http://schemas.microsoft.com/office/word/2010/wordprocessingInk" xmlns:wne="http://schemas.microsoft.com/office/word/2006/wordml" xmlns:wps="http://schemas.microsoft.com/office/word/2010/wordprocessingShape" mc:Ignorable="w14 w15 w16se wp14">
   <w:abstractNum w:abstractNumId="0" w15:restartNumberingAfterBreak="0">
     <w:nsid w:val="00000001"/>
     <w:multiLevelType w:val="multilevel"/>
@@ -3718,7 +3638,7 @@
 </file>
 
 <file path=word/styles.xml><?xml version="1.0" encoding="utf-8"?>
-<w:styles xmlns:mc="http://schemas.openxmlformats.org/markup-compatibility/2006" xmlns:r="http://schemas.openxmlformats.org/officeDocument/2006/relationships" xmlns:w="http://schemas.openxmlformats.org/wordprocessingml/2006/main" xmlns:w14="http://schemas.microsoft.com/office/word/2010/wordml" xmlns:w15="http://schemas.microsoft.com/office/word/2012/wordml" xmlns:w16cid="http://schemas.microsoft.com/office/word/2016/wordml/cid" xmlns:w16se="http://schemas.microsoft.com/office/word/2015/wordml/symex" mc:Ignorable="w14 w15 w16se w16cid">
+<w:styles xmlns:mc="http://schemas.openxmlformats.org/markup-compatibility/2006" xmlns:r="http://schemas.openxmlformats.org/officeDocument/2006/relationships" xmlns:w="http://schemas.openxmlformats.org/wordprocessingml/2006/main" xmlns:w14="http://schemas.microsoft.com/office/word/2010/wordml" xmlns:w15="http://schemas.microsoft.com/office/word/2012/wordml" xmlns:w16se="http://schemas.microsoft.com/office/word/2015/wordml/symex" mc:Ignorable="w14 w15 w16se">
   <w:docDefaults>
     <w:rPrDefault>
       <w:rPr>
@@ -3734,7 +3654,7 @@
       </w:pPr>
     </w:pPrDefault>
   </w:docDefaults>
-  <w:latentStyles w:defLockedState="0" w:defUIPriority="99" w:defSemiHidden="0" w:defUnhideWhenUsed="0" w:defQFormat="0" w:count="375">
+  <w:latentStyles w:defLockedState="0" w:defUIPriority="99" w:defSemiHidden="0" w:defUnhideWhenUsed="0" w:defQFormat="0" w:count="371">
     <w:lsdException w:name="Normal" w:uiPriority="0" w:qFormat="1"/>
     <w:lsdException w:name="heading 1" w:uiPriority="9" w:qFormat="1"/>
     <w:lsdException w:name="heading 2" w:semiHidden="1" w:uiPriority="9" w:unhideWhenUsed="1" w:qFormat="1"/>
@@ -3840,6 +3760,7 @@
     <w:lsdException w:name="HTML Sample" w:semiHidden="1" w:unhideWhenUsed="1"/>
     <w:lsdException w:name="HTML Typewriter" w:semiHidden="1" w:unhideWhenUsed="1"/>
     <w:lsdException w:name="HTML Variable" w:semiHidden="1" w:unhideWhenUsed="1"/>
+    <w:lsdException w:name="Normal Table" w:semiHidden="1" w:unhideWhenUsed="1"/>
     <w:lsdException w:name="annotation subject" w:semiHidden="1" w:unhideWhenUsed="1"/>
     <w:lsdException w:name="No List" w:semiHidden="1" w:unhideWhenUsed="1"/>
     <w:lsdException w:name="Outline List 1" w:semiHidden="1" w:unhideWhenUsed="1"/>
@@ -3883,8 +3804,10 @@
     <w:lsdException w:name="Table Elegant" w:semiHidden="1" w:unhideWhenUsed="1"/>
     <w:lsdException w:name="Table Professional" w:semiHidden="1" w:unhideWhenUsed="1"/>
     <w:lsdException w:name="Table Subtle 1" w:semiHidden="1" w:unhideWhenUsed="1"/>
+    <w:lsdException w:name="Table Subtle 2" w:semiHidden="1" w:unhideWhenUsed="1"/>
     <w:lsdException w:name="Table Web 1" w:semiHidden="1" w:unhideWhenUsed="1"/>
     <w:lsdException w:name="Table Web 2" w:semiHidden="1" w:unhideWhenUsed="1"/>
+    <w:lsdException w:name="Table Web 3" w:semiHidden="1" w:unhideWhenUsed="1"/>
     <w:lsdException w:name="Balloon Text" w:semiHidden="1" w:unhideWhenUsed="1"/>
     <w:lsdException w:name="Table Grid" w:uiPriority="59"/>
     <w:lsdException w:name="Table Theme" w:semiHidden="1" w:unhideWhenUsed="1"/>
@@ -4103,10 +4026,6 @@
     <w:lsdException w:name="List Table 5 Dark Accent 6" w:uiPriority="50"/>
     <w:lsdException w:name="List Table 6 Colorful Accent 6" w:uiPriority="51"/>
     <w:lsdException w:name="List Table 7 Colorful Accent 6" w:uiPriority="52"/>
-    <w:lsdException w:name="Mention" w:semiHidden="1" w:unhideWhenUsed="1"/>
-    <w:lsdException w:name="Smart Hyperlink" w:semiHidden="1" w:unhideWhenUsed="1"/>
-    <w:lsdException w:name="Hashtag" w:semiHidden="1" w:unhideWhenUsed="1"/>
-    <w:lsdException w:name="Unresolved Mention" w:semiHidden="1" w:unhideWhenUsed="1"/>
   </w:latentStyles>
   <w:style w:type="paragraph" w:default="1" w:styleId="Normal">
     <w:name w:val="Normal"/>

</xml_diff>